<commit_message>
Inainte de teste si optimizari
</commit_message>
<xml_diff>
--- a/src/main/resources/RaportFinalGestionarDotare.docx
+++ b/src/main/resources/RaportFinalGestionarDotare.docx
@@ -1285,6 +1285,7 @@
       <w:pPr>
         <w:pStyle w:val="BodyText"/>
         <w:spacing w:before="9"/>
+        <w:ind w:left="851"/>
         <w:jc w:val="center"/>
         <w:rPr>
           <w:b/>
@@ -1301,7 +1302,7 @@
       <w:pPr>
         <w:pStyle w:val="BodyText"/>
         <w:spacing w:before="9"/>
-        <w:ind w:left="0"/>
+        <w:ind w:left="851"/>
         <w:jc w:val="center"/>
         <w:rPr>
           <w:b/>
@@ -1382,32 +1383,14 @@
         <w:rPr>
           <w:b/>
         </w:rPr>
-        <w:t>dl.</w:t>
-      </w:r>
-      <w:r>
-        <w:rPr>
-          <w:b/>
-        </w:rPr>
-        <w:t xml:space="preserve"> </w:t>
-      </w:r>
-      <w:r>
-        <w:rPr>
-          <w:b/>
-        </w:rPr>
-        <w:t>nume01 num</w:t>
-      </w:r>
-      <w:r>
-        <w:rPr>
-          <w:b/>
-        </w:rPr>
-        <w:t>e02</w:t>
+        <w:t>dl. nume01 nume02</w:t>
       </w:r>
     </w:p>
     <w:p>
       <w:pPr>
         <w:pStyle w:val="BodyText"/>
         <w:spacing w:before="9"/>
-        <w:ind w:left="0"/>
+        <w:ind w:left="851"/>
         <w:jc w:val="center"/>
         <w:rPr>
           <w:bCs/>
@@ -1665,13 +1648,7 @@
         <w:rPr>
           <w:bCs/>
         </w:rPr>
-        <w:t>numit</w:t>
-      </w:r>
-      <w:r>
-        <w:rPr>
-          <w:bCs/>
-        </w:rPr>
-        <w:t>ului</w:t>
+        <w:t>numitului</w:t>
       </w:r>
       <w:proofErr w:type="spellEnd"/>
       <w:r>
@@ -2786,25 +2763,7 @@
         <w:rPr>
           <w:bCs/>
         </w:rPr>
-        <w:t xml:space="preserve"> </w:t>
-      </w:r>
-      <w:r>
-        <w:rPr>
-          <w:bCs/>
-        </w:rPr>
-        <w:t>unitate01</w:t>
-      </w:r>
-      <w:r>
-        <w:rPr>
-          <w:bCs/>
-        </w:rPr>
-        <w:t xml:space="preserve"> - </w:t>
-      </w:r>
-      <w:r>
-        <w:rPr>
-          <w:bCs/>
-        </w:rPr>
-        <w:t>unitate02</w:t>
+        <w:t xml:space="preserve"> unitate01 - unitate02</w:t>
       </w:r>
       <w:r>
         <w:rPr>
@@ -3339,7 +3298,25 @@
         <w:rPr>
           <w:bCs/>
         </w:rPr>
-        <w:t xml:space="preserve"> la </w:t>
+        <w:t xml:space="preserve"> </w:t>
+      </w:r>
+      <w:r>
+        <w:rPr>
+          <w:bCs/>
+        </w:rPr>
+        <w:t>nume01 nume02</w:t>
+      </w:r>
+      <w:r>
+        <w:rPr>
+          <w:bCs/>
+        </w:rPr>
+        <w:t xml:space="preserve"> </w:t>
+      </w:r>
+      <w:r>
+        <w:rPr>
+          <w:bCs/>
+        </w:rPr>
+        <w:t xml:space="preserve">la </w:t>
       </w:r>
       <w:proofErr w:type="spellStart"/>
       <w:r>

</xml_diff>